<commit_message>
Appendix and report update
</commit_message>
<xml_diff>
--- a/Appendix/Appendix Outline.docx
+++ b/Appendix/Appendix Outline.docx
@@ -290,22 +290,7 @@
         <w:rPr>
           <w:rFonts w:ascii="Times New Roman" w:hAnsi="Times New Roman" w:cs="Times New Roman"/>
         </w:rPr>
-        <w:t xml:space="preserve">2.4 Supervisor Minutes </w:t>
-      </w:r>
-      <w:r>
-        <w:rPr>
-          <w:rFonts w:ascii="Times New Roman" w:hAnsi="Times New Roman" w:cs="Times New Roman"/>
-          <w:color w:val="FF0000"/>
-        </w:rPr>
-        <w:t xml:space="preserve">– </w:t>
-      </w:r>
-      <w:r>
-        <w:rPr>
-          <w:rFonts w:ascii="Times New Roman" w:hAnsi="Times New Roman" w:cs="Times New Roman"/>
-          <w:b/>
-          <w:color w:val="FF0000"/>
-        </w:rPr>
-        <w:t>needs updated</w:t>
+        <w:t>2.4 Supervisor Minutes</w:t>
       </w:r>
     </w:p>
     <w:p>
@@ -882,8 +867,6 @@
         </w:rPr>
         <w:t>.2</w:t>
       </w:r>
-      <w:bookmarkStart w:id="0" w:name="_GoBack"/>
-      <w:bookmarkEnd w:id="0"/>
       <w:r>
         <w:rPr>
           <w:rFonts w:ascii="Times New Roman" w:hAnsi="Times New Roman" w:cs="Times New Roman"/>
@@ -1442,42 +1425,19 @@
         <w:rPr>
           <w:rFonts w:ascii="Times New Roman" w:hAnsi="Times New Roman" w:cs="Times New Roman"/>
           <w:b/>
-          <w:color w:val="FF0000"/>
-        </w:rPr>
-      </w:pPr>
-      <w:r>
-        <w:rPr>
-          <w:rFonts w:ascii="Times New Roman" w:hAnsi="Times New Roman" w:cs="Times New Roman"/>
-          <w:b/>
-        </w:rPr>
-        <w:t>Poster</w:t>
-      </w:r>
-      <w:r>
-        <w:rPr>
-          <w:rFonts w:ascii="Times New Roman" w:hAnsi="Times New Roman" w:cs="Times New Roman"/>
-          <w:b/>
-        </w:rPr>
-        <w:t xml:space="preserve"> – </w:t>
-      </w:r>
-      <w:r>
-        <w:rPr>
-          <w:rFonts w:ascii="Times New Roman" w:hAnsi="Times New Roman" w:cs="Times New Roman"/>
-          <w:b/>
-          <w:color w:val="FF0000"/>
-        </w:rPr>
-        <w:t>To do</w:t>
-      </w:r>
-      <w:r>
-        <w:rPr>
-          <w:rFonts w:ascii="Times New Roman" w:hAnsi="Times New Roman" w:cs="Times New Roman"/>
-          <w:b/>
-          <w:color w:val="FF0000"/>
-        </w:rPr>
-        <w:t>, needs to be changed into new format</w:t>
-      </w:r>
-    </w:p>
-    <w:p>
-      <w:pPr>
+        </w:rPr>
+      </w:pPr>
+      <w:r>
+        <w:rPr>
+          <w:rFonts w:ascii="Times New Roman" w:hAnsi="Times New Roman" w:cs="Times New Roman"/>
+          <w:b/>
+        </w:rPr>
+        <w:t xml:space="preserve">Poster </w:t>
+      </w:r>
+    </w:p>
+    <w:p>
+      <w:pPr>
+        <w:pStyle w:val="ListParagraph"/>
         <w:rPr>
           <w:rFonts w:ascii="Times New Roman" w:hAnsi="Times New Roman" w:cs="Times New Roman"/>
           <w:b/>
@@ -1509,6 +1469,13 @@
           <w:rFonts w:ascii="Times New Roman" w:hAnsi="Times New Roman" w:cs="Times New Roman"/>
           <w:b/>
         </w:rPr>
+        <w:t xml:space="preserve"> &amp; Booklet</w:t>
+      </w:r>
+      <w:r>
+        <w:rPr>
+          <w:rFonts w:ascii="Times New Roman" w:hAnsi="Times New Roman" w:cs="Times New Roman"/>
+          <w:b/>
+        </w:rPr>
         <w:t xml:space="preserve"> – </w:t>
       </w:r>
       <w:r>
@@ -1518,6 +1485,44 @@
           <w:color w:val="FF0000"/>
         </w:rPr>
         <w:t>To do</w:t>
+      </w:r>
+    </w:p>
+    <w:p>
+      <w:pPr>
+        <w:pStyle w:val="ListParagraph"/>
+        <w:rPr>
+          <w:rFonts w:ascii="Times New Roman" w:hAnsi="Times New Roman" w:cs="Times New Roman"/>
+          <w:b/>
+          <w:color w:val="FF0000"/>
+        </w:rPr>
+      </w:pPr>
+    </w:p>
+    <w:p>
+      <w:pPr>
+        <w:pStyle w:val="ListParagraph"/>
+        <w:rPr>
+          <w:rFonts w:ascii="Times New Roman" w:hAnsi="Times New Roman" w:cs="Times New Roman"/>
+        </w:rPr>
+      </w:pPr>
+      <w:r>
+        <w:rPr>
+          <w:rFonts w:ascii="Times New Roman" w:hAnsi="Times New Roman" w:cs="Times New Roman"/>
+        </w:rPr>
+        <w:t>12.1 Demo Video</w:t>
+      </w:r>
+    </w:p>
+    <w:p>
+      <w:pPr>
+        <w:pStyle w:val="ListParagraph"/>
+        <w:rPr>
+          <w:rFonts w:ascii="Times New Roman" w:hAnsi="Times New Roman" w:cs="Times New Roman"/>
+        </w:rPr>
+      </w:pPr>
+      <w:r>
+        <w:rPr>
+          <w:rFonts w:ascii="Times New Roman" w:hAnsi="Times New Roman" w:cs="Times New Roman"/>
+        </w:rPr>
+        <w:t>12.2 Demo Booklet</w:t>
       </w:r>
     </w:p>
     <w:p>
@@ -1574,6 +1579,8 @@
           <w:color w:val="FF0000"/>
         </w:rPr>
       </w:pPr>
+      <w:bookmarkStart w:id="0" w:name="_GoBack"/>
+      <w:bookmarkEnd w:id="0"/>
     </w:p>
     <w:p>
       <w:pPr>
@@ -1631,6 +1638,14 @@
         </w:rPr>
         <w:t xml:space="preserve"> Mid project report</w:t>
       </w:r>
+    </w:p>
+    <w:p>
+      <w:pPr>
+        <w:rPr>
+          <w:rFonts w:ascii="Times New Roman" w:hAnsi="Times New Roman" w:cs="Times New Roman"/>
+          <w:b/>
+        </w:rPr>
+      </w:pPr>
     </w:p>
     <w:p>
       <w:pPr>
@@ -2923,7 +2938,7 @@
 </file>
 
 <file path=customXml/itemProps1.xml><?xml version="1.0" encoding="utf-8"?>
-<ds:datastoreItem xmlns:ds="http://schemas.openxmlformats.org/officeDocument/2006/customXml" ds:itemID="{A5D300DD-651C-4F3F-8629-CE21F46BB103}">
+<ds:datastoreItem xmlns:ds="http://schemas.openxmlformats.org/officeDocument/2006/customXml" ds:itemID="{24CBCA55-BB92-4B1A-AABB-6B025D22C285}">
   <ds:schemaRefs>
     <ds:schemaRef ds:uri="http://schemas.openxmlformats.org/officeDocument/2006/bibliography"/>
   </ds:schemaRefs>

</xml_diff>